<commit_message>
Update .gitignore and stop tracking compiled files and DB
</commit_message>
<xml_diff>
--- a/media/plantillas/plantilla_certificado.docx
+++ b/media/plantillas/plantilla_certificado.docx
@@ -521,182 +521,7 @@
     <w:p/>
     <w:p/>
     <w:p/>
-    <w:p>
-      <w:r>
-        <w:rPr>
-          <w:noProof/>
-        </w:rPr>
-        <mc:AlternateContent>
-          <mc:Choice Requires="wps">
-            <w:drawing>
-              <wp:anchor distT="0" distB="0" distL="114300" distR="114300" simplePos="0" relativeHeight="251668480" behindDoc="0" locked="0" layoutInCell="1" allowOverlap="1" wp14:anchorId="256BCF8D" wp14:editId="0C209C09">
-                <wp:simplePos x="0" y="0"/>
-                <wp:positionH relativeFrom="column">
-                  <wp:posOffset>685165</wp:posOffset>
-                </wp:positionH>
-                <wp:positionV relativeFrom="paragraph">
-                  <wp:posOffset>25400</wp:posOffset>
-                </wp:positionV>
-                <wp:extent cx="8115300" cy="929640"/>
-                <wp:effectExtent l="0" t="0" r="0" b="3810"/>
-                <wp:wrapNone/>
-                <wp:docPr id="18" name="Rectángulo 18"/>
-                <wp:cNvGraphicFramePr/>
-                <a:graphic xmlns:a="http://schemas.openxmlformats.org/drawingml/2006/main">
-                  <a:graphicData uri="http://schemas.microsoft.com/office/word/2010/wordprocessingShape">
-                    <wps:wsp>
-                      <wps:cNvSpPr/>
-                      <wps:spPr>
-                        <a:xfrm>
-                          <a:off x="0" y="0"/>
-                          <a:ext cx="8115300" cy="929640"/>
-                        </a:xfrm>
-                        <a:prstGeom prst="rect">
-                          <a:avLst/>
-                        </a:prstGeom>
-                        <a:noFill/>
-                        <a:ln>
-                          <a:noFill/>
-                        </a:ln>
-                      </wps:spPr>
-                      <wps:style>
-                        <a:lnRef idx="0">
-                          <a:scrgbClr r="0" g="0" b="0"/>
-                        </a:lnRef>
-                        <a:fillRef idx="0">
-                          <a:scrgbClr r="0" g="0" b="0"/>
-                        </a:fillRef>
-                        <a:effectRef idx="0">
-                          <a:scrgbClr r="0" g="0" b="0"/>
-                        </a:effectRef>
-                        <a:fontRef idx="minor">
-                          <a:schemeClr val="dk1"/>
-                        </a:fontRef>
-                      </wps:style>
-                      <wps:txbx>
-                        <w:txbxContent>
-                          <w:p>
-                            <w:pPr>
-                              <w:jc w:val="center"/>
-                              <w:rPr>
-                                <w:sz w:val="72"/>
-                                <w:szCs w:val="72"/>
-                                <w:lang w:val="es-MX"/>
-                              </w:rPr>
-                            </w:pPr>
-                            <w:proofErr w:type="gramStart"/>
-                            <w:r>
-                              <w:rPr>
-                                <w:sz w:val="72"/>
-                                <w:szCs w:val="72"/>
-                                <w:lang w:val="es-MX"/>
-                              </w:rPr>
-                              <w:t>{{</w:t>
-                            </w:r>
-                            <w:r>
-                              <w:rPr>
-                                <w:rFonts w:ascii="adelia" w:hAnsi="adelia"/>
-                                <w:sz w:val="72"/>
-                                <w:szCs w:val="72"/>
-                                <w:lang w:val="es-MX"/>
-                              </w:rPr>
-                              <w:t xml:space="preserve"> </w:t>
-                            </w:r>
-                            <w:r>
-                              <w:rPr>
-                                <w:rFonts w:ascii="adelia" w:hAnsi="adelia"/>
-                                <w:sz w:val="72"/>
-                                <w:szCs w:val="72"/>
-                                <w:lang w:val="es-MX"/>
-                              </w:rPr>
-                              <w:t>nombre</w:t>
-                            </w:r>
-                            <w:proofErr w:type="gramEnd"/>
-                            <w:r>
-                              <w:rPr>
-                                <w:sz w:val="72"/>
-                                <w:szCs w:val="72"/>
-                                <w:lang w:val="es-MX"/>
-                              </w:rPr>
-                              <w:t xml:space="preserve"> }}</w:t>
-                            </w:r>
-                          </w:p>
-                        </w:txbxContent>
-                      </wps:txbx>
-                      <wps:bodyPr rot="0" spcFirstLastPara="0" vertOverflow="overflow" horzOverflow="overflow" vert="horz" wrap="square" lIns="91440" tIns="45720" rIns="91440" bIns="45720" numCol="1" spcCol="0" rtlCol="0" fromWordArt="0" anchor="ctr" anchorCtr="0" forceAA="0" compatLnSpc="1">
-                        <a:prstTxWarp prst="textNoShape">
-                          <a:avLst/>
-                        </a:prstTxWarp>
-                        <a:noAutofit/>
-                      </wps:bodyPr>
-                    </wps:wsp>
-                  </a:graphicData>
-                </a:graphic>
-                <wp14:sizeRelV relativeFrom="margin">
-                  <wp14:pctHeight>0</wp14:pctHeight>
-                </wp14:sizeRelV>
-              </wp:anchor>
-            </w:drawing>
-          </mc:Choice>
-          <mc:Fallback>
-            <w:pict>
-              <v:rect w14:anchorId="256BCF8D" id="Rectángulo 18" o:spid="_x0000_s1026" style="position:absolute;margin-left:53.95pt;margin-top:2pt;width:639pt;height:73.2pt;z-index:251668480;visibility:visible;mso-wrap-style:square;mso-height-percent:0;mso-wrap-distance-left:9pt;mso-wrap-distance-top:0;mso-wrap-distance-right:9pt;mso-wrap-distance-bottom:0;mso-position-horizontal:absolute;mso-position-horizontal-relative:text;mso-position-vertical:absolute;mso-position-vertical-relative:text;mso-height-percent:0;mso-height-relative:margin;v-text-anchor:middle" o:gfxdata="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" filled="f" stroked="f">
-                <v:textbox>
-                  <w:txbxContent>
-                    <w:p>
-                      <w:pPr>
-                        <w:jc w:val="center"/>
-                        <w:rPr>
-                          <w:sz w:val="72"/>
-                          <w:szCs w:val="72"/>
-                          <w:lang w:val="es-MX"/>
-                        </w:rPr>
-                      </w:pPr>
-                      <w:proofErr w:type="gramStart"/>
-                      <w:r>
-                        <w:rPr>
-                          <w:sz w:val="72"/>
-                          <w:szCs w:val="72"/>
-                          <w:lang w:val="es-MX"/>
-                        </w:rPr>
-                        <w:t>{{</w:t>
-                      </w:r>
-                      <w:r>
-                        <w:rPr>
-                          <w:rFonts w:ascii="adelia" w:hAnsi="adelia"/>
-                          <w:sz w:val="72"/>
-                          <w:szCs w:val="72"/>
-                          <w:lang w:val="es-MX"/>
-                        </w:rPr>
-                        <w:t xml:space="preserve"> </w:t>
-                      </w:r>
-                      <w:r>
-                        <w:rPr>
-                          <w:rFonts w:ascii="adelia" w:hAnsi="adelia"/>
-                          <w:sz w:val="72"/>
-                          <w:szCs w:val="72"/>
-                          <w:lang w:val="es-MX"/>
-                        </w:rPr>
-                        <w:t>nombre</w:t>
-                      </w:r>
-                      <w:proofErr w:type="gramEnd"/>
-                      <w:r>
-                        <w:rPr>
-                          <w:sz w:val="72"/>
-                          <w:szCs w:val="72"/>
-                          <w:lang w:val="es-MX"/>
-                        </w:rPr>
-                        <w:t xml:space="preserve"> }}</w:t>
-                      </w:r>
-                    </w:p>
-                  </w:txbxContent>
-                </v:textbox>
-              </v:rect>
-            </w:pict>
-          </mc:Fallback>
-        </mc:AlternateContent>
-      </w:r>
-    </w:p>
+    <w:p/>
     <w:p/>
     <w:p/>
     <w:p/>

</xml_diff>

<commit_message>
Optimización del generador de certificados: - Nuevo módulo document_utils.py para manejo de plantillas - Actualización de dependencias - Ajustes en settings y views - Documentación de optimización
</commit_message>
<xml_diff>
--- a/media/plantillas/plantilla_certificado.docx
+++ b/media/plantillas/plantilla_certificado.docx
@@ -62,7 +62,7 @@
           <w:noProof/>
         </w:rPr>
         <w:drawing>
-          <wp:anchor distT="0" distB="0" distL="114300" distR="114300" simplePos="0" relativeHeight="251651065" behindDoc="1" locked="0" layoutInCell="1" allowOverlap="1" wp14:anchorId="18D4F799" wp14:editId="73AC36AC">
+          <wp:anchor distT="0" distB="0" distL="114300" distR="114300" simplePos="0" relativeHeight="251651065" behindDoc="1" locked="0" layoutInCell="1" allowOverlap="1" wp14:anchorId="18D4F799" wp14:editId="67FBF56E">
             <wp:simplePos x="0" y="0"/>
             <wp:positionH relativeFrom="column">
               <wp:posOffset>2582545</wp:posOffset>
@@ -116,7 +116,7 @@
           <w:noProof/>
         </w:rPr>
         <w:drawing>
-          <wp:anchor distT="0" distB="0" distL="114300" distR="114300" simplePos="0" relativeHeight="251667456" behindDoc="1" locked="0" layoutInCell="1" allowOverlap="1" wp14:anchorId="213B645D" wp14:editId="2D450857">
+          <wp:anchor distT="0" distB="0" distL="114300" distR="114300" simplePos="0" relativeHeight="251667456" behindDoc="1" locked="0" layoutInCell="1" allowOverlap="1" wp14:anchorId="213B645D" wp14:editId="441B998E">
             <wp:simplePos x="0" y="0"/>
             <wp:positionH relativeFrom="column">
               <wp:posOffset>748030</wp:posOffset>
@@ -170,7 +170,7 @@
           <w:noProof/>
         </w:rPr>
         <w:drawing>
-          <wp:anchor distT="0" distB="0" distL="114300" distR="114300" simplePos="0" relativeHeight="251650040" behindDoc="1" locked="0" layoutInCell="1" allowOverlap="1" wp14:anchorId="5CFE52B4" wp14:editId="219EEB92">
+          <wp:anchor distT="0" distB="0" distL="114300" distR="114300" simplePos="0" relativeHeight="251650040" behindDoc="1" locked="0" layoutInCell="1" allowOverlap="1" wp14:anchorId="5CFE52B4" wp14:editId="3C0E4004">
             <wp:simplePos x="0" y="0"/>
             <wp:positionH relativeFrom="column">
               <wp:posOffset>-836295</wp:posOffset>
@@ -520,9 +520,105 @@
     <w:p/>
     <w:p/>
     <w:p/>
-    <w:p/>
-    <w:p/>
-    <w:p/>
+    <w:p>
+      <w:r>
+        <w:rPr>
+          <w:noProof/>
+        </w:rPr>
+        <mc:AlternateContent>
+          <mc:Choice Requires="wps">
+            <w:drawing>
+              <wp:anchor distT="0" distB="0" distL="114300" distR="114300" simplePos="0" relativeHeight="251668480" behindDoc="0" locked="0" layoutInCell="1" allowOverlap="1" wp14:anchorId="6159C709" wp14:editId="107CE4D2">
+                <wp:simplePos x="0" y="0"/>
+                <wp:positionH relativeFrom="margin">
+                  <wp:align>center</wp:align>
+                </wp:positionH>
+                <wp:positionV relativeFrom="paragraph">
+                  <wp:posOffset>241657</wp:posOffset>
+                </wp:positionV>
+                <wp:extent cx="5965903" cy="781747"/>
+                <wp:effectExtent l="0" t="0" r="0" b="0"/>
+                <wp:wrapNone/>
+                <wp:docPr id="2" name="Rectángulo 2"/>
+                <wp:cNvGraphicFramePr/>
+                <a:graphic xmlns:a="http://schemas.openxmlformats.org/drawingml/2006/main">
+                  <a:graphicData uri="http://schemas.microsoft.com/office/word/2010/wordprocessingShape">
+                    <wps:wsp>
+                      <wps:cNvSpPr/>
+                      <wps:spPr>
+                        <a:xfrm>
+                          <a:off x="0" y="0"/>
+                          <a:ext cx="5965903" cy="781747"/>
+                        </a:xfrm>
+                        <a:prstGeom prst="rect">
+                          <a:avLst/>
+                        </a:prstGeom>
+                        <a:noFill/>
+                        <a:ln>
+                          <a:noFill/>
+                        </a:ln>
+                      </wps:spPr>
+                      <wps:style>
+                        <a:lnRef idx="0">
+                          <a:scrgbClr r="0" g="0" b="0"/>
+                        </a:lnRef>
+                        <a:fillRef idx="0">
+                          <a:scrgbClr r="0" g="0" b="0"/>
+                        </a:fillRef>
+                        <a:effectRef idx="0">
+                          <a:scrgbClr r="0" g="0" b="0"/>
+                        </a:effectRef>
+                        <a:fontRef idx="minor">
+                          <a:schemeClr val="dk1"/>
+                        </a:fontRef>
+                      </wps:style>
+                      <wps:bodyPr rot="0" spcFirstLastPara="0" vertOverflow="overflow" horzOverflow="overflow" vert="horz" wrap="square" lIns="91440" tIns="45720" rIns="91440" bIns="45720" numCol="1" spcCol="0" rtlCol="0" fromWordArt="0" anchor="ctr" anchorCtr="0" forceAA="0" compatLnSpc="1">
+                        <a:prstTxWarp prst="textNoShape">
+                          <a:avLst/>
+                        </a:prstTxWarp>
+                        <a:noAutofit/>
+                      </wps:bodyPr>
+                    </wps:wsp>
+                  </a:graphicData>
+                </a:graphic>
+              </wp:anchor>
+            </w:drawing>
+          </mc:Choice>
+          <mc:Fallback>
+            <w:pict>
+              <v:rect w14:anchorId="5C1B7F16" id="Rectángulo 2" o:spid="_x0000_s1026" style="position:absolute;margin-left:0;margin-top:19.05pt;width:469.75pt;height:61.55pt;z-index:251668480;visibility:visible;mso-wrap-style:square;mso-wrap-distance-left:9pt;mso-wrap-distance-top:0;mso-wrap-distance-right:9pt;mso-wrap-distance-bottom:0;mso-position-horizontal:center;mso-position-horizontal-relative:margin;mso-position-vertical:absolute;mso-position-vertical-relative:text;v-text-anchor:middle" o:gfxdata="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" filled="f" stroked="f">
+                <w10:wrap anchorx="margin"/>
+              </v:rect>
+            </w:pict>
+          </mc:Fallback>
+        </mc:AlternateContent>
+      </w:r>
+    </w:p>
+    <w:p>
+      <w:pPr>
+        <w:tabs>
+          <w:tab w:val="left" w:pos="6480"/>
+        </w:tabs>
+      </w:pPr>
+      <w:r>
+        <w:tab/>
+      </w:r>
+    </w:p>
+    <w:p>
+      <w:pPr>
+        <w:tabs>
+          <w:tab w:val="left" w:pos="7534"/>
+        </w:tabs>
+        <w:jc w:val="center"/>
+      </w:pPr>
+      <w:r>
+        <w:rPr>
+          <w:sz w:val="72"/>
+          <w:szCs w:val="72"/>
+        </w:rPr>
+        <w:t>{{nombre}}</w:t>
+      </w:r>
+    </w:p>
     <w:p/>
     <w:p/>
     <w:p/>

</xml_diff>